<commit_message>
Email 5 and 6 sent
</commit_message>
<xml_diff>
--- a/project-2/предложение за коледна реформа.docx
+++ b/project-2/предложение за коледна реформа.docx
@@ -956,151 +956,176 @@
               </w:rPr>
               <w:t>23.10.2021 / 12:25</w:t>
             </w:r>
+          </w:p>
+        </w:tc>
+      </w:tr>
+      <w:tr>
+        <w:tc>
+          <w:tcPr>
+            <w:tcW w:w="800" w:type="dxa"/>
+            <w:shd w:val="clear" w:color="auto" w:fill="auto"/>
+            <w:tcMar>
+              <w:top w:w="100" w:type="dxa"/>
+              <w:left w:w="100" w:type="dxa"/>
+              <w:bottom w:w="100" w:type="dxa"/>
+              <w:right w:w="100" w:type="dxa"/>
+            </w:tcMar>
+          </w:tcPr>
+          <w:p>
+            <w:pPr>
+              <w:spacing w:after="160" w:line="259" w:lineRule="auto"/>
+              <w:rPr>
+                <w:rFonts w:ascii="Calibri" w:eastAsia="Calibri" w:hAnsi="Calibri" w:cs="Calibri"/>
+                <w:lang w:val="bg-BG"/>
+              </w:rPr>
+            </w:pPr>
+            <w:r>
+              <w:rPr>
+                <w:rFonts w:ascii="Calibri" w:eastAsia="Calibri" w:hAnsi="Calibri" w:cs="Calibri"/>
+                <w:lang w:val="bg-BG"/>
+              </w:rPr>
+              <w:lastRenderedPageBreak/>
+              <w:t>5</w:t>
+            </w:r>
+          </w:p>
+        </w:tc>
+        <w:tc>
+          <w:tcPr>
+            <w:tcW w:w="5440" w:type="dxa"/>
+            <w:shd w:val="clear" w:color="auto" w:fill="auto"/>
+            <w:tcMar>
+              <w:top w:w="100" w:type="dxa"/>
+              <w:left w:w="100" w:type="dxa"/>
+              <w:bottom w:w="100" w:type="dxa"/>
+              <w:right w:w="100" w:type="dxa"/>
+            </w:tcMar>
+          </w:tcPr>
+          <w:p>
+            <w:pPr>
+              <w:spacing w:after="160" w:line="259" w:lineRule="auto"/>
+              <w:rPr>
+                <w:rFonts w:ascii="Calibri" w:eastAsia="Calibri" w:hAnsi="Calibri" w:cs="Calibri"/>
+              </w:rPr>
+            </w:pPr>
+            <w:r>
+              <w:rPr>
+                <w:rFonts w:ascii="Calibri" w:eastAsia="Calibri" w:hAnsi="Calibri" w:cs="Calibri"/>
+              </w:rPr>
+              <w:t>EVIL BANK</w:t>
+            </w:r>
+          </w:p>
+        </w:tc>
+        <w:tc>
+          <w:tcPr>
+            <w:tcW w:w="3120" w:type="dxa"/>
+            <w:shd w:val="clear" w:color="auto" w:fill="auto"/>
+            <w:tcMar>
+              <w:top w:w="100" w:type="dxa"/>
+              <w:left w:w="100" w:type="dxa"/>
+              <w:bottom w:w="100" w:type="dxa"/>
+              <w:right w:w="100" w:type="dxa"/>
+            </w:tcMar>
+          </w:tcPr>
+          <w:p>
+            <w:pPr>
+              <w:widowControl w:val="0"/>
+              <w:spacing w:line="240" w:lineRule="auto"/>
+              <w:rPr>
+                <w:rFonts w:ascii="Calibri" w:eastAsia="Calibri" w:hAnsi="Calibri" w:cs="Calibri"/>
+              </w:rPr>
+            </w:pPr>
+            <w:r>
+              <w:rPr>
+                <w:rFonts w:ascii="Calibri" w:eastAsia="Calibri" w:hAnsi="Calibri" w:cs="Calibri"/>
+              </w:rPr>
+              <w:t>24.10.2021 / 13:13</w:t>
+            </w:r>
+          </w:p>
+        </w:tc>
+      </w:tr>
+      <w:tr>
+        <w:tc>
+          <w:tcPr>
+            <w:tcW w:w="800" w:type="dxa"/>
+            <w:shd w:val="clear" w:color="auto" w:fill="auto"/>
+            <w:tcMar>
+              <w:top w:w="100" w:type="dxa"/>
+              <w:left w:w="100" w:type="dxa"/>
+              <w:bottom w:w="100" w:type="dxa"/>
+              <w:right w:w="100" w:type="dxa"/>
+            </w:tcMar>
+          </w:tcPr>
+          <w:p>
+            <w:pPr>
+              <w:spacing w:after="160" w:line="259" w:lineRule="auto"/>
+              <w:rPr>
+                <w:rFonts w:ascii="Calibri" w:eastAsia="Calibri" w:hAnsi="Calibri" w:cs="Calibri"/>
+                <w:lang w:val="bg-BG"/>
+              </w:rPr>
+            </w:pPr>
+            <w:r>
+              <w:rPr>
+                <w:rFonts w:ascii="Calibri" w:eastAsia="Calibri" w:hAnsi="Calibri" w:cs="Calibri"/>
+                <w:lang w:val="bg-BG"/>
+              </w:rPr>
+              <w:t>6</w:t>
+            </w:r>
+          </w:p>
+        </w:tc>
+        <w:tc>
+          <w:tcPr>
+            <w:tcW w:w="5440" w:type="dxa"/>
+            <w:shd w:val="clear" w:color="auto" w:fill="auto"/>
+            <w:tcMar>
+              <w:top w:w="100" w:type="dxa"/>
+              <w:left w:w="100" w:type="dxa"/>
+              <w:bottom w:w="100" w:type="dxa"/>
+              <w:right w:w="100" w:type="dxa"/>
+            </w:tcMar>
+          </w:tcPr>
+          <w:p>
+            <w:pPr>
+              <w:spacing w:after="160" w:line="259" w:lineRule="auto"/>
+              <w:rPr>
+                <w:rFonts w:ascii="Calibri" w:eastAsia="Calibri" w:hAnsi="Calibri" w:cs="Calibri"/>
+              </w:rPr>
+            </w:pPr>
+            <w:r>
+              <w:rPr>
+                <w:rFonts w:ascii="Calibri" w:eastAsia="Calibri" w:hAnsi="Calibri" w:cs="Calibri"/>
+                <w:lang w:val="bg-BG"/>
+              </w:rPr>
+              <w:t>CHINA INC.</w:t>
+            </w:r>
+          </w:p>
+        </w:tc>
+        <w:tc>
+          <w:tcPr>
+            <w:tcW w:w="3120" w:type="dxa"/>
+            <w:shd w:val="clear" w:color="auto" w:fill="auto"/>
+            <w:tcMar>
+              <w:top w:w="100" w:type="dxa"/>
+              <w:left w:w="100" w:type="dxa"/>
+              <w:bottom w:w="100" w:type="dxa"/>
+              <w:right w:w="100" w:type="dxa"/>
+            </w:tcMar>
+          </w:tcPr>
+          <w:p>
+            <w:pPr>
+              <w:widowControl w:val="0"/>
+              <w:spacing w:line="240" w:lineRule="auto"/>
+              <w:rPr>
+                <w:rFonts w:ascii="Calibri" w:eastAsia="Calibri" w:hAnsi="Calibri" w:cs="Calibri"/>
+              </w:rPr>
+            </w:pPr>
+            <w:r>
+              <w:rPr>
+                <w:rFonts w:ascii="Calibri" w:eastAsia="Calibri" w:hAnsi="Calibri" w:cs="Calibri"/>
+              </w:rPr>
+              <w:t>24.10.2021 / 13:23</w:t>
+            </w:r>
             <w:bookmarkStart w:id="0" w:name="_GoBack"/>
             <w:bookmarkEnd w:id="0"/>
-          </w:p>
-        </w:tc>
-      </w:tr>
-      <w:tr>
-        <w:tc>
-          <w:tcPr>
-            <w:tcW w:w="800" w:type="dxa"/>
-            <w:shd w:val="clear" w:color="auto" w:fill="auto"/>
-            <w:tcMar>
-              <w:top w:w="100" w:type="dxa"/>
-              <w:left w:w="100" w:type="dxa"/>
-              <w:bottom w:w="100" w:type="dxa"/>
-              <w:right w:w="100" w:type="dxa"/>
-            </w:tcMar>
-          </w:tcPr>
-          <w:p>
-            <w:pPr>
-              <w:spacing w:after="160" w:line="259" w:lineRule="auto"/>
-              <w:rPr>
-                <w:rFonts w:ascii="Calibri" w:eastAsia="Calibri" w:hAnsi="Calibri" w:cs="Calibri"/>
-                <w:lang w:val="bg-BG"/>
-              </w:rPr>
-            </w:pPr>
-            <w:r>
-              <w:rPr>
-                <w:rFonts w:ascii="Calibri" w:eastAsia="Calibri" w:hAnsi="Calibri" w:cs="Calibri"/>
-                <w:lang w:val="bg-BG"/>
-              </w:rPr>
-              <w:lastRenderedPageBreak/>
-              <w:t>5</w:t>
-            </w:r>
-          </w:p>
-        </w:tc>
-        <w:tc>
-          <w:tcPr>
-            <w:tcW w:w="5440" w:type="dxa"/>
-            <w:shd w:val="clear" w:color="auto" w:fill="auto"/>
-            <w:tcMar>
-              <w:top w:w="100" w:type="dxa"/>
-              <w:left w:w="100" w:type="dxa"/>
-              <w:bottom w:w="100" w:type="dxa"/>
-              <w:right w:w="100" w:type="dxa"/>
-            </w:tcMar>
-          </w:tcPr>
-          <w:p>
-            <w:pPr>
-              <w:spacing w:after="160" w:line="259" w:lineRule="auto"/>
-              <w:rPr>
-                <w:rFonts w:ascii="Calibri" w:eastAsia="Calibri" w:hAnsi="Calibri" w:cs="Calibri"/>
-              </w:rPr>
-            </w:pPr>
-          </w:p>
-        </w:tc>
-        <w:tc>
-          <w:tcPr>
-            <w:tcW w:w="3120" w:type="dxa"/>
-            <w:shd w:val="clear" w:color="auto" w:fill="auto"/>
-            <w:tcMar>
-              <w:top w:w="100" w:type="dxa"/>
-              <w:left w:w="100" w:type="dxa"/>
-              <w:bottom w:w="100" w:type="dxa"/>
-              <w:right w:w="100" w:type="dxa"/>
-            </w:tcMar>
-          </w:tcPr>
-          <w:p>
-            <w:pPr>
-              <w:widowControl w:val="0"/>
-              <w:spacing w:line="240" w:lineRule="auto"/>
-              <w:rPr>
-                <w:rFonts w:ascii="Calibri" w:eastAsia="Calibri" w:hAnsi="Calibri" w:cs="Calibri"/>
-              </w:rPr>
-            </w:pPr>
-          </w:p>
-        </w:tc>
-      </w:tr>
-      <w:tr>
-        <w:tc>
-          <w:tcPr>
-            <w:tcW w:w="800" w:type="dxa"/>
-            <w:shd w:val="clear" w:color="auto" w:fill="auto"/>
-            <w:tcMar>
-              <w:top w:w="100" w:type="dxa"/>
-              <w:left w:w="100" w:type="dxa"/>
-              <w:bottom w:w="100" w:type="dxa"/>
-              <w:right w:w="100" w:type="dxa"/>
-            </w:tcMar>
-          </w:tcPr>
-          <w:p>
-            <w:pPr>
-              <w:spacing w:after="160" w:line="259" w:lineRule="auto"/>
-              <w:rPr>
-                <w:rFonts w:ascii="Calibri" w:eastAsia="Calibri" w:hAnsi="Calibri" w:cs="Calibri"/>
-                <w:lang w:val="bg-BG"/>
-              </w:rPr>
-            </w:pPr>
-            <w:r>
-              <w:rPr>
-                <w:rFonts w:ascii="Calibri" w:eastAsia="Calibri" w:hAnsi="Calibri" w:cs="Calibri"/>
-                <w:lang w:val="bg-BG"/>
-              </w:rPr>
-              <w:t>6</w:t>
-            </w:r>
-          </w:p>
-        </w:tc>
-        <w:tc>
-          <w:tcPr>
-            <w:tcW w:w="5440" w:type="dxa"/>
-            <w:shd w:val="clear" w:color="auto" w:fill="auto"/>
-            <w:tcMar>
-              <w:top w:w="100" w:type="dxa"/>
-              <w:left w:w="100" w:type="dxa"/>
-              <w:bottom w:w="100" w:type="dxa"/>
-              <w:right w:w="100" w:type="dxa"/>
-            </w:tcMar>
-          </w:tcPr>
-          <w:p>
-            <w:pPr>
-              <w:spacing w:after="160" w:line="259" w:lineRule="auto"/>
-              <w:rPr>
-                <w:rFonts w:ascii="Calibri" w:eastAsia="Calibri" w:hAnsi="Calibri" w:cs="Calibri"/>
-              </w:rPr>
-            </w:pPr>
-          </w:p>
-        </w:tc>
-        <w:tc>
-          <w:tcPr>
-            <w:tcW w:w="3120" w:type="dxa"/>
-            <w:shd w:val="clear" w:color="auto" w:fill="auto"/>
-            <w:tcMar>
-              <w:top w:w="100" w:type="dxa"/>
-              <w:left w:w="100" w:type="dxa"/>
-              <w:bottom w:w="100" w:type="dxa"/>
-              <w:right w:w="100" w:type="dxa"/>
-            </w:tcMar>
-          </w:tcPr>
-          <w:p>
-            <w:pPr>
-              <w:widowControl w:val="0"/>
-              <w:spacing w:line="240" w:lineRule="auto"/>
-              <w:rPr>
-                <w:rFonts w:ascii="Calibri" w:eastAsia="Calibri" w:hAnsi="Calibri" w:cs="Calibri"/>
-              </w:rPr>
-            </w:pPr>
           </w:p>
         </w:tc>
       </w:tr>

</xml_diff>